<commit_message>
Small edit to interview transcipt
</commit_message>
<xml_diff>
--- a/PLACE_RESEARCH_HERE/Interview Transcript.docx
+++ b/PLACE_RESEARCH_HERE/Interview Transcript.docx
@@ -1450,6 +1450,12 @@
           <w:rFonts w:cstheme="minorHAnsi"/>
         </w:rPr>
       </w:pPr>
+      <w:r>
+        <w:rPr>
+          <w:rFonts w:cstheme="minorHAnsi"/>
+        </w:rPr>
+        <w:t>[</w:t>
+      </w:r>
       <w:r>
         <w:rPr>
           <w:rFonts w:cstheme="minorHAnsi"/>

</xml_diff>

<commit_message>
One last edit to interview transcript
</commit_message>
<xml_diff>
--- a/PLACE_RESEARCH_HERE/Interview Transcript.docx
+++ b/PLACE_RESEARCH_HERE/Interview Transcript.docx
@@ -64,7 +64,31 @@
         <w:rPr>
           <w:rFonts w:cstheme="minorHAnsi"/>
         </w:rPr>
-        <w:t>eam were studying at RMIT university. Thanks for joi</w:t>
+        <w:t>eam</w:t>
+      </w:r>
+      <w:r>
+        <w:rPr>
+          <w:rFonts w:cstheme="minorHAnsi"/>
+        </w:rPr>
+        <w:t>,</w:t>
+      </w:r>
+      <w:r>
+        <w:rPr>
+          <w:rFonts w:cstheme="minorHAnsi"/>
+        </w:rPr>
+        <w:t xml:space="preserve"> we</w:t>
+      </w:r>
+      <w:r>
+        <w:rPr>
+          <w:rFonts w:cstheme="minorHAnsi"/>
+        </w:rPr>
+        <w:t>’</w:t>
+      </w:r>
+      <w:r>
+        <w:rPr>
+          <w:rFonts w:cstheme="minorHAnsi"/>
+        </w:rPr>
+        <w:t>re studying at RMIT university. Thanks for joi</w:t>
       </w:r>
       <w:r>
         <w:rPr>

</xml_diff>